<commit_message>
updated TEMPLATE and read me doc
Signed-off-by: shuaibin <shuaibin@bu.edu>
</commit_message>
<xml_diff>
--- a/CUDA_FFT_2_channel_amp_amp_phasediff/Read me.docx
+++ b/CUDA_FFT_2_channel_amp_amp_phasediff/Read me.docx
@@ -3,47 +3,157 @@
 <w:document xmlns:wpc="http://schemas.microsoft.com/office/word/2010/wordprocessingCanvas" xmlns:mc="http://schemas.openxmlformats.org/markup-compatibility/2006" xmlns:o="urn:schemas-microsoft-com:office:office" xmlns:r="http://schemas.openxmlformats.org/officeDocument/2006/relationships" xmlns:m="http://schemas.openxmlformats.org/officeDocument/2006/math" xmlns:v="urn:schemas-microsoft-com:vml" xmlns:wp14="http://schemas.microsoft.com/office/word/2010/wordprocessingDrawing" xmlns:wp="http://schemas.openxmlformats.org/drawingml/2006/wordprocessingDrawing" xmlns:w="http://schemas.openxmlformats.org/wordprocessingml/2006/main" xmlns:w14="http://schemas.microsoft.com/office/word/2010/wordml" xmlns:w10="urn:schemas-microsoft-com:office:word" xmlns:w15="http://schemas.microsoft.com/office/word/2012/wordml" xmlns:wpg="http://schemas.microsoft.com/office/word/2010/wordprocessingGroup" xmlns:wpi="http://schemas.microsoft.com/office/word/2010/wordprocessingInk" xmlns:wne="http://schemas.microsoft.com/office/word/2006/wordml" xmlns:wps="http://schemas.microsoft.com/office/word/2010/wordprocessingShape" xmlns:wpsCustomData="http://www.wps.cn/officeDocument/2013/wpsCustomData" mc:Ignorable="w14 w15 wp14">
   <w:body>
     <w:p>
+      <w:pPr>
+        <w:rPr>
+          <w:rFonts w:hint="default" w:eastAsia="宋体"/>
+          <w:lang w:val="en-US" w:eastAsia="zh-CN"/>
+        </w:rPr>
+      </w:pPr>
       <w:r>
         <w:t>This is the manual for coding in CUDA and make DLL files.</w:t>
       </w:r>
-    </w:p>
-    <w:p>
-      <w:r>
-        <w:t>When it comes to CUDA, NEVER start from scratch. Instead always start from a working example and modify it to suit your application.</w:t>
-      </w:r>
-    </w:p>
-    <w:p>
-      <w:r>
-        <w:t>You can copy this project and start from here.</w:t>
-      </w:r>
-    </w:p>
-    <w:p>
-      <w:r>
-        <w:t>This project was tested to successfully run on Visual studio 2017 community version, 64bit system and software. The GPU used was NVIDIA Quadro RTX4000. GPU driver was from CUDA Toolkit 10.1.</w:t>
-      </w:r>
-    </w:p>
-    <w:p/>
+      <w:r>
+        <w:rPr>
+          <w:rFonts w:hint="eastAsia" w:eastAsia="宋体"/>
+          <w:lang w:val="en-US" w:eastAsia="zh-CN"/>
+        </w:rPr>
+        <w:t xml:space="preserve"> The making DLL part applies to code not using CUDA as well.</w:t>
+      </w:r>
+    </w:p>
+    <w:p>
+      <w:pPr>
+        <w:rPr>
+          <w:rFonts w:hint="eastAsia" w:eastAsia="宋体"/>
+          <w:lang w:val="en-US" w:eastAsia="zh-CN"/>
+        </w:rPr>
+      </w:pPr>
+      <w:r>
+        <w:t>When it comes to CUDA, NEVER start from scratch. Instead</w:t>
+      </w:r>
+      <w:r>
+        <w:rPr>
+          <w:rFonts w:hint="eastAsia" w:eastAsia="宋体"/>
+          <w:lang w:val="en-US" w:eastAsia="zh-CN"/>
+        </w:rPr>
+        <w:t>,</w:t>
+      </w:r>
+      <w:r>
+        <w:t xml:space="preserve"> always start from a working example and modify it to suit your application.</w:t>
+      </w:r>
+      <w:r>
+        <w:rPr>
+          <w:rFonts w:hint="eastAsia" w:eastAsia="宋体"/>
+          <w:lang w:val="en-US" w:eastAsia="zh-CN"/>
+        </w:rPr>
+        <w:t xml:space="preserve"> </w:t>
+      </w:r>
+      <w:r>
+        <w:t xml:space="preserve">You can copy this project and start </w:t>
+      </w:r>
+      <w:r>
+        <w:rPr>
+          <w:rFonts w:hint="eastAsia" w:eastAsia="宋体"/>
+          <w:lang w:val="en-US" w:eastAsia="zh-CN"/>
+        </w:rPr>
+        <w:t>modifying.</w:t>
+      </w:r>
+    </w:p>
+    <w:p>
+      <w:r>
+        <w:t>This project was tested to successfully run on Visual studio 2017</w:t>
+      </w:r>
+      <w:r>
+        <w:rPr>
+          <w:rFonts w:hint="eastAsia" w:eastAsia="宋体"/>
+          <w:lang w:val="en-US" w:eastAsia="zh-CN"/>
+        </w:rPr>
+        <w:t>(changed to VS2022)</w:t>
+      </w:r>
+      <w:r>
+        <w:t xml:space="preserve"> community version, 64bit system. The GPU used was NVIDIA Quadro RTX4000</w:t>
+      </w:r>
+      <w:r>
+        <w:rPr>
+          <w:rFonts w:hint="eastAsia" w:eastAsia="宋体"/>
+          <w:lang w:val="en-US" w:eastAsia="zh-CN"/>
+        </w:rPr>
+        <w:t xml:space="preserve"> (NVIDIA GeForce RTX3060 tested)</w:t>
+      </w:r>
+      <w:r>
+        <w:t>. GPU driver was from CUDA Toolkit 10.1.</w:t>
+      </w:r>
+      <w:r>
+        <w:rPr>
+          <w:rFonts w:hint="eastAsia" w:eastAsia="宋体"/>
+          <w:lang w:val="en-US" w:eastAsia="zh-CN"/>
+        </w:rPr>
+        <w:t xml:space="preserve"> (changed to 12.3, 64bit version I suppose)</w:t>
+      </w:r>
+    </w:p>
     <w:p>
       <w:pPr>
         <w:rPr>
           <w:rFonts w:hint="default" w:eastAsia="宋体"/>
-          <w:lang w:val="en-US" w:eastAsia="zh-CN"/>
-        </w:rPr>
-      </w:pPr>
-      <w:r>
-        <w:rPr>
-          <w:rFonts w:hint="eastAsia" w:eastAsia="宋体"/>
-          <w:lang w:val="en-US" w:eastAsia="zh-CN"/>
-        </w:rPr>
-        <w:t>Update in 2023: re-configured visual studio environment with CUDA toolkit in SUSTECH. Used visual studio 2023 and CUDA Toolkit 2023, some modifications added.</w:t>
-      </w:r>
-    </w:p>
-    <w:p>
-      <w:r>
-        <w:t>This example should be ready to build DLL file. If you start from another project that is not for building DLL, make the following changes to build DLL file:</w:t>
-      </w:r>
-      <w:r>
-        <w:br w:type="textWrapping"/>
+          <w:u w:val="single"/>
+          <w:lang w:val="en-US" w:eastAsia="zh-CN"/>
+        </w:rPr>
+      </w:pPr>
+      <w:r>
+        <w:rPr>
+          <w:rFonts w:hint="eastAsia" w:eastAsia="宋体"/>
+          <w:u w:val="single"/>
+          <w:lang w:val="en-US" w:eastAsia="zh-CN"/>
+        </w:rPr>
+        <w:t>Update in 2023: re-configured visual studio environment with CUDA toolkit in SUSTECH. Used visual studio 2022 and CUDA Toolkit 12.3, some modifications added.</w:t>
+      </w:r>
+    </w:p>
+    <w:p>
+      <w:r>
+        <w:t xml:space="preserve">This example </w:t>
+      </w:r>
+      <w:r>
+        <w:rPr>
+          <w:rFonts w:hint="eastAsia" w:eastAsia="宋体"/>
+          <w:lang w:val="en-US" w:eastAsia="zh-CN"/>
+        </w:rPr>
+        <w:t xml:space="preserve">code </w:t>
+      </w:r>
+      <w:r>
+        <w:t xml:space="preserve">should be ready to </w:t>
+      </w:r>
+      <w:r>
+        <w:rPr>
+          <w:rFonts w:hint="eastAsia" w:eastAsia="宋体"/>
+          <w:lang w:val="en-US" w:eastAsia="zh-CN"/>
+        </w:rPr>
+        <w:t>run</w:t>
+      </w:r>
+      <w:r>
+        <w:t xml:space="preserve">. If </w:t>
+      </w:r>
+      <w:r>
+        <w:rPr>
+          <w:rFonts w:hint="eastAsia" w:eastAsia="宋体"/>
+          <w:lang w:val="en-US" w:eastAsia="zh-CN"/>
+        </w:rPr>
+        <w:t>it doesn</w:t>
+      </w:r>
+      <w:r>
+        <w:rPr>
+          <w:rFonts w:hint="default" w:eastAsia="宋体"/>
+          <w:lang w:val="en-US" w:eastAsia="zh-CN"/>
+        </w:rPr>
+        <w:t>’</w:t>
+      </w:r>
+      <w:r>
+        <w:rPr>
+          <w:rFonts w:hint="eastAsia" w:eastAsia="宋体"/>
+          <w:lang w:val="en-US" w:eastAsia="zh-CN"/>
+        </w:rPr>
+        <w:t>t, check the following configurations</w:t>
+      </w:r>
+      <w:r>
+        <w:t>:</w:t>
       </w:r>
     </w:p>
     <w:p>
@@ -53,7 +163,30 @@
           <w:ilvl w:val="0"/>
           <w:numId w:val="1"/>
         </w:numPr>
-      </w:pPr>
+        <w:rPr>
+          <w:color w:val="00B0F0"/>
+        </w:rPr>
+      </w:pPr>
+      <w:r>
+        <w:rPr>
+          <w:rFonts w:hint="eastAsia" w:ascii="Consolas" w:hAnsi="Consolas" w:eastAsia="宋体" w:cs="Consolas"/>
+          <w:color w:val="auto"/>
+          <w:sz w:val="19"/>
+          <w:szCs w:val="19"/>
+          <w:lang w:val="en-US" w:eastAsia="zh-CN"/>
+        </w:rPr>
+        <w:t>If you want to generate DLL file, put</w:t>
+      </w:r>
+      <w:r>
+        <w:rPr>
+          <w:rFonts w:hint="eastAsia" w:ascii="Consolas" w:hAnsi="Consolas" w:eastAsia="宋体" w:cs="Consolas"/>
+          <w:color w:val="0000FF"/>
+          <w:sz w:val="19"/>
+          <w:szCs w:val="19"/>
+          <w:lang w:val="en-US" w:eastAsia="zh-CN"/>
+        </w:rPr>
+        <w:t xml:space="preserve"> </w:t>
+      </w:r>
       <w:r>
         <w:rPr>
           <w:rFonts w:ascii="Consolas" w:hAnsi="Consolas" w:cs="Consolas"/>
@@ -124,28 +257,103 @@
           <w:sz w:val="19"/>
           <w:szCs w:val="19"/>
         </w:rPr>
-        <w:t>) in front of the function declaration that’s supposed to export in the DLL file. And put the declaration at the top any other functions, including main()</w:t>
+        <w:t xml:space="preserve">) in front of the function declaration </w:t>
+      </w:r>
+      <w:r>
+        <w:rPr>
+          <w:rFonts w:hint="eastAsia" w:ascii="Consolas" w:hAnsi="Consolas" w:eastAsia="宋体" w:cs="Consolas"/>
+          <w:color w:val="000000"/>
+          <w:sz w:val="19"/>
+          <w:szCs w:val="19"/>
+          <w:lang w:val="en-US" w:eastAsia="zh-CN"/>
+        </w:rPr>
+        <w:t>that you want to export to a DLL file</w:t>
+      </w:r>
+      <w:r>
+        <w:rPr>
+          <w:rFonts w:ascii="Consolas" w:hAnsi="Consolas" w:cs="Consolas"/>
+          <w:color w:val="000000"/>
+          <w:sz w:val="19"/>
+          <w:szCs w:val="19"/>
+        </w:rPr>
+        <w:t xml:space="preserve">. </w:t>
+      </w:r>
+      <w:r>
+        <w:rPr>
+          <w:rFonts w:hint="eastAsia" w:ascii="Consolas" w:hAnsi="Consolas" w:eastAsia="宋体" w:cs="Consolas"/>
+          <w:color w:val="000000"/>
+          <w:sz w:val="19"/>
+          <w:szCs w:val="19"/>
+          <w:lang w:val="en-US" w:eastAsia="zh-CN"/>
+        </w:rPr>
+        <w:t>Make sure you</w:t>
+      </w:r>
+      <w:r>
+        <w:rPr>
+          <w:rFonts w:ascii="Consolas" w:hAnsi="Consolas" w:cs="Consolas"/>
+          <w:color w:val="000000"/>
+          <w:sz w:val="19"/>
+          <w:szCs w:val="19"/>
+        </w:rPr>
+        <w:t xml:space="preserve"> put the declaration at the </w:t>
+      </w:r>
+      <w:r>
+        <w:rPr>
+          <w:rFonts w:hint="eastAsia" w:ascii="Consolas" w:hAnsi="Consolas" w:eastAsia="宋体" w:cs="Consolas"/>
+          <w:color w:val="000000"/>
+          <w:sz w:val="19"/>
+          <w:szCs w:val="19"/>
+          <w:lang w:val="en-US" w:eastAsia="zh-CN"/>
+        </w:rPr>
+        <w:t xml:space="preserve">very </w:t>
+      </w:r>
+      <w:r>
+        <w:rPr>
+          <w:rFonts w:ascii="Consolas" w:hAnsi="Consolas" w:cs="Consolas"/>
+          <w:color w:val="000000"/>
+          <w:sz w:val="19"/>
+          <w:szCs w:val="19"/>
+        </w:rPr>
+        <w:t xml:space="preserve">top </w:t>
+      </w:r>
+      <w:r>
+        <w:rPr>
+          <w:rFonts w:hint="eastAsia" w:ascii="Consolas" w:hAnsi="Consolas" w:eastAsia="宋体" w:cs="Consolas"/>
+          <w:color w:val="000000"/>
+          <w:sz w:val="19"/>
+          <w:szCs w:val="19"/>
+          <w:lang w:val="en-US" w:eastAsia="zh-CN"/>
+        </w:rPr>
+        <w:t xml:space="preserve">of the script, right after all </w:t>
+      </w:r>
+      <w:r>
+        <w:rPr>
+          <w:rFonts w:hint="eastAsia" w:ascii="Consolas" w:hAnsi="Consolas" w:eastAsia="宋体" w:cs="Consolas"/>
+          <w:color w:val="00B0F0"/>
+          <w:sz w:val="19"/>
+          <w:szCs w:val="19"/>
+          <w:lang w:val="en-US" w:eastAsia="zh-CN"/>
+        </w:rPr>
+        <w:t>includes</w:t>
       </w:r>
     </w:p>
     <w:p>
       <w:pPr>
         <w:pStyle w:val="5"/>
-      </w:pPr>
-    </w:p>
-    <w:p>
-      <w:pPr>
-        <w:pStyle w:val="5"/>
-        <w:numPr>
-          <w:ilvl w:val="0"/>
-          <w:numId w:val="1"/>
-        </w:numPr>
+        <w:numPr>
+          <w:numId w:val="0"/>
+        </w:numPr>
+        <w:ind w:left="360" w:leftChars="0"/>
+        <w:rPr>
+          <w:color w:val="00B0F0"/>
+        </w:rPr>
       </w:pPr>
       <w:r>
         <w:drawing>
-          <wp:inline distT="0" distB="0" distL="0" distR="0">
-            <wp:extent cx="3409950" cy="1861185"/>
-            <wp:effectExtent l="0" t="0" r="0" b="5715"/>
-            <wp:docPr id="1" name="Picture 1"/>
+          <wp:inline distT="0" distB="0" distL="114300" distR="114300">
+            <wp:extent cx="5631180" cy="2578100"/>
+            <wp:effectExtent l="0" t="0" r="7620" b="12700"/>
+            <wp:docPr id="5" name="图片 1"/>
             <wp:cNvGraphicFramePr>
               <a:graphicFrameLocks xmlns:a="http://schemas.openxmlformats.org/drawingml/2006/main" noChangeAspect="1"/>
             </wp:cNvGraphicFramePr>
@@ -153,13 +361,14 @@
               <a:graphicData uri="http://schemas.openxmlformats.org/drawingml/2006/picture">
                 <pic:pic xmlns:pic="http://schemas.openxmlformats.org/drawingml/2006/picture">
                   <pic:nvPicPr>
-                    <pic:cNvPr id="1" name="Picture 1"/>
+                    <pic:cNvPr id="5" name="图片 1"/>
                     <pic:cNvPicPr>
                       <a:picLocks noChangeAspect="1"/>
                     </pic:cNvPicPr>
                   </pic:nvPicPr>
                   <pic:blipFill>
                     <a:blip r:embed="rId6"/>
+                    <a:srcRect t="6162" r="25556" b="30431"/>
                     <a:stretch>
                       <a:fillRect/>
                     </a:stretch>
@@ -167,11 +376,15 @@
                   <pic:spPr>
                     <a:xfrm>
                       <a:off x="0" y="0"/>
-                      <a:ext cx="3427795" cy="1871004"/>
+                      <a:ext cx="5631180" cy="2578100"/>
                     </a:xfrm>
                     <a:prstGeom prst="rect">
                       <a:avLst/>
                     </a:prstGeom>
+                    <a:noFill/>
+                    <a:ln>
+                      <a:noFill/>
+                    </a:ln>
                   </pic:spPr>
                 </pic:pic>
               </a:graphicData>
@@ -179,9 +392,38 @@
           </wp:inline>
         </w:drawing>
       </w:r>
-      <w:r>
-        <w:t xml:space="preserve">  Open Project-&gt; &lt;project name&gt; Properties to make following changes</w:t>
-      </w:r>
+    </w:p>
+    <w:p>
+      <w:pPr>
+        <w:pStyle w:val="5"/>
+      </w:pPr>
+    </w:p>
+    <w:p>
+      <w:pPr>
+        <w:pStyle w:val="5"/>
+        <w:ind w:left="0" w:leftChars="0" w:firstLine="0" w:firstLineChars="0"/>
+        <w:rPr>
+          <w:rFonts w:hint="eastAsia" w:eastAsia="宋体"/>
+          <w:lang w:val="en-US" w:eastAsia="zh-CN"/>
+        </w:rPr>
+      </w:pPr>
+      <w:r>
+        <w:rPr>
+          <w:rFonts w:hint="eastAsia" w:eastAsia="宋体"/>
+          <w:lang w:val="en-US" w:eastAsia="zh-CN"/>
+        </w:rPr>
+        <w:t>Steps 2,5,6,7 are for CUDA configurations, skip them if you do not need to use CUDA</w:t>
+      </w:r>
+    </w:p>
+    <w:p>
+      <w:pPr>
+        <w:pStyle w:val="5"/>
+        <w:ind w:left="0" w:leftChars="0" w:firstLine="0" w:firstLineChars="0"/>
+        <w:rPr>
+          <w:rFonts w:hint="default" w:eastAsia="宋体"/>
+          <w:lang w:val="en-US" w:eastAsia="zh-CN"/>
+        </w:rPr>
+      </w:pPr>
     </w:p>
     <w:p>
       <w:pPr>
@@ -190,40 +432,29 @@
           <w:ilvl w:val="0"/>
           <w:numId w:val="1"/>
         </w:numPr>
-      </w:pPr>
-      <w:r>
-        <w:t>Configuration Properties-&gt; General-&gt; Configuration Type,                 choose DLL if you want build a DLL file</w:t>
+        <w:ind w:left="720" w:leftChars="0" w:hanging="360" w:firstLineChars="0"/>
+      </w:pPr>
+      <w:r>
+        <w:rPr>
+          <w:rFonts w:hint="eastAsia" w:eastAsia="宋体"/>
+          <w:lang w:val="en-US" w:eastAsia="zh-CN"/>
+        </w:rPr>
+        <w:t xml:space="preserve">Right click on project name in Solution Explorer ,Go to build customization and select CUDA, this adds CUDA toolkit to the project environment. </w:t>
       </w:r>
     </w:p>
     <w:p>
       <w:pPr>
         <w:pStyle w:val="5"/>
         <w:numPr>
-          <w:ilvl w:val="0"/>
-          <w:numId w:val="1"/>
-        </w:numPr>
-      </w:pPr>
-      <w:r>
-        <w:rPr>
-          <w:rFonts w:hint="eastAsia" w:eastAsia="宋体"/>
-          <w:lang w:val="en-US" w:eastAsia="zh-CN"/>
-        </w:rPr>
-        <w:t>Go to build customization and select the correct CUDA version， this gives you the CUDA panel in Project -&gt; Project name configurations. You need to do this on a new computer with different folder directories</w:t>
-      </w:r>
-    </w:p>
-    <w:p>
-      <w:pPr>
-        <w:pStyle w:val="5"/>
-        <w:numPr>
-          <w:ilvl w:val="0"/>
-          <w:numId w:val="1"/>
-        </w:numPr>
+          <w:numId w:val="0"/>
+        </w:numPr>
+        <w:ind w:left="360" w:leftChars="0"/>
       </w:pPr>
       <w:r>
         <w:drawing>
           <wp:inline distT="0" distB="0" distL="114300" distR="114300">
-            <wp:extent cx="5943600" cy="3194685"/>
-            <wp:effectExtent l="0" t="0" r="0" b="5715"/>
+            <wp:extent cx="4033520" cy="2623820"/>
+            <wp:effectExtent l="0" t="0" r="5080" b="5080"/>
             <wp:docPr id="3" name="图片 1"/>
             <wp:cNvGraphicFramePr>
               <a:graphicFrameLocks xmlns:a="http://schemas.openxmlformats.org/drawingml/2006/main" noChangeAspect="1"/>
@@ -239,6 +470,7 @@
                   </pic:nvPicPr>
                   <pic:blipFill>
                     <a:blip r:embed="rId7"/>
+                    <a:srcRect l="63226" t="6341" b="49155"/>
                     <a:stretch>
                       <a:fillRect/>
                     </a:stretch>
@@ -246,7 +478,7 @@
                   <pic:spPr>
                     <a:xfrm>
                       <a:off x="0" y="0"/>
-                      <a:ext cx="5943600" cy="3194685"/>
+                      <a:ext cx="4033520" cy="2623820"/>
                     </a:xfrm>
                     <a:prstGeom prst="rect">
                       <a:avLst/>
@@ -267,7 +499,6 @@
       <w:pPr>
         <w:pStyle w:val="5"/>
         <w:numPr>
-          <w:ilvl w:val="0"/>
           <w:numId w:val="0"/>
         </w:numPr>
         <w:ind w:left="360" w:leftChars="0"/>
@@ -275,8 +506,8 @@
       <w:r>
         <w:drawing>
           <wp:inline distT="0" distB="0" distL="114300" distR="114300">
-            <wp:extent cx="5935345" cy="3105150"/>
-            <wp:effectExtent l="0" t="0" r="8255" b="0"/>
+            <wp:extent cx="6008370" cy="1573530"/>
+            <wp:effectExtent l="0" t="0" r="11430" b="7620"/>
             <wp:docPr id="4" name="图片 2"/>
             <wp:cNvGraphicFramePr>
               <a:graphicFrameLocks xmlns:a="http://schemas.openxmlformats.org/drawingml/2006/main" noChangeAspect="1"/>
@@ -292,6 +523,7 @@
                   </pic:nvPicPr>
                   <pic:blipFill>
                     <a:blip r:embed="rId8"/>
+                    <a:srcRect r="34920" b="67423"/>
                     <a:stretch>
                       <a:fillRect/>
                     </a:stretch>
@@ -299,7 +531,7 @@
                   <pic:spPr>
                     <a:xfrm>
                       <a:off x="0" y="0"/>
-                      <a:ext cx="5935345" cy="3105150"/>
+                      <a:ext cx="6008370" cy="1573530"/>
                     </a:xfrm>
                     <a:prstGeom prst="rect">
                       <a:avLst/>
@@ -327,72 +559,81 @@
       <w:r>
         <w:rPr>
           <w:rFonts w:hint="eastAsia" w:eastAsia="宋体"/>
-          <w:color w:val="FF0000"/>
-          <w:lang w:val="en-US" w:eastAsia="zh-CN"/>
-        </w:rPr>
-        <w:t xml:space="preserve">You need to add CUDA samples directory to VC++ directories and CUDA C/C++ additional directories in project configuration. Since CUDA 12, CUDA samples are not included during installation, you need to go to github </w:t>
-      </w:r>
-      <w:r>
-        <w:rPr>
-          <w:rFonts w:hint="eastAsia" w:eastAsia="宋体"/>
-          <w:color w:val="FF0000"/>
-          <w:lang w:val="en-US" w:eastAsia="zh-CN"/>
-        </w:rPr>
-        <w:fldChar w:fldCharType="begin"/>
-      </w:r>
-      <w:r>
-        <w:rPr>
-          <w:rFonts w:hint="eastAsia" w:eastAsia="宋体"/>
-          <w:color w:val="FF0000"/>
-          <w:lang w:val="en-US" w:eastAsia="zh-CN"/>
-        </w:rPr>
-        <w:instrText xml:space="preserve"> HYPERLINK "https://github.com/nvidia/cuda-samples" </w:instrText>
-      </w:r>
-      <w:r>
-        <w:rPr>
-          <w:rFonts w:hint="eastAsia" w:eastAsia="宋体"/>
-          <w:color w:val="FF0000"/>
-          <w:lang w:val="en-US" w:eastAsia="zh-CN"/>
-        </w:rPr>
-        <w:fldChar w:fldCharType="separate"/>
-      </w:r>
-      <w:r>
-        <w:rPr>
-          <w:rStyle w:val="4"/>
-          <w:rFonts w:hint="eastAsia" w:eastAsia="宋体"/>
-          <w:color w:val="FF0000"/>
-          <w:lang w:val="en-US" w:eastAsia="zh-CN"/>
-        </w:rPr>
-        <w:t>https://github.com/nvidia/cuda-samples</w:t>
-      </w:r>
-      <w:r>
-        <w:rPr>
-          <w:rFonts w:hint="eastAsia" w:eastAsia="宋体"/>
-          <w:color w:val="FF0000"/>
-          <w:lang w:val="en-US" w:eastAsia="zh-CN"/>
-        </w:rPr>
-        <w:fldChar w:fldCharType="end"/>
-      </w:r>
-      <w:r>
-        <w:rPr>
-          <w:rFonts w:hint="eastAsia" w:eastAsia="宋体"/>
-          <w:color w:val="FF0000"/>
-          <w:lang w:val="en-US" w:eastAsia="zh-CN"/>
-        </w:rPr>
-        <w:t xml:space="preserve"> to download it yourself. To read more, read C:\Program Files\NVIDIA GPU Computing Toolkit\CUDA\v12.3\EULA. The CUDA samples do not need to be stored in the same Project files directory. To do this: go to </w:t>
-      </w:r>
-      <w:r>
-        <w:t xml:space="preserve">Configuration Properties-&gt; VC++ Directories-&gt; Include Directories,   add the path of the </w:t>
-      </w:r>
-      <w:r>
-        <w:rPr>
-          <w:rFonts w:hint="eastAsia" w:eastAsia="宋体"/>
-          <w:lang w:val="en-US" w:eastAsia="zh-CN"/>
-        </w:rPr>
-        <w:t>CUDA samples directory</w:t>
-      </w:r>
-      <w:r>
-        <w:t>, like, C:\ProgramData\NVIDIA Corporation\CUDA Samples\v10.1\common\inc</w:t>
+          <w:lang w:val="en-US" w:eastAsia="zh-CN"/>
+        </w:rPr>
+        <w:t xml:space="preserve">Left Click anywhere in the .cu file, then go to  toolbar: </w:t>
+      </w:r>
+      <w:r>
+        <w:t>Project-&gt; &lt;project name&gt; Properties to make following changes</w:t>
+      </w:r>
+      <w:r>
+        <w:rPr>
+          <w:rFonts w:hint="eastAsia" w:eastAsia="宋体"/>
+          <w:lang w:val="en-US" w:eastAsia="zh-CN"/>
+        </w:rPr>
+        <w:t xml:space="preserve">. If you do not click the .cu file, there will be no </w:t>
+      </w:r>
+      <w:r>
+        <w:t>&lt;project name&gt; Properties</w:t>
+      </w:r>
+      <w:r>
+        <w:rPr>
+          <w:rFonts w:hint="eastAsia" w:eastAsia="宋体"/>
+          <w:lang w:val="en-US" w:eastAsia="zh-CN"/>
+        </w:rPr>
+        <w:t>.</w:t>
+      </w:r>
+    </w:p>
+    <w:p>
+      <w:pPr>
+        <w:pStyle w:val="5"/>
+        <w:numPr>
+          <w:numId w:val="0"/>
+        </w:numPr>
+        <w:ind w:left="360" w:leftChars="0"/>
+      </w:pPr>
+      <w:r>
+        <w:drawing>
+          <wp:inline distT="0" distB="0" distL="0" distR="0">
+            <wp:extent cx="5406390" cy="2383155"/>
+            <wp:effectExtent l="0" t="0" r="3810" b="17145"/>
+            <wp:docPr id="1" name="Picture 1"/>
+            <wp:cNvGraphicFramePr>
+              <a:graphicFrameLocks xmlns:a="http://schemas.openxmlformats.org/drawingml/2006/main" noChangeAspect="1"/>
+            </wp:cNvGraphicFramePr>
+            <a:graphic xmlns:a="http://schemas.openxmlformats.org/drawingml/2006/main">
+              <a:graphicData uri="http://schemas.openxmlformats.org/drawingml/2006/picture">
+                <pic:pic xmlns:pic="http://schemas.openxmlformats.org/drawingml/2006/picture">
+                  <pic:nvPicPr>
+                    <pic:cNvPr id="1" name="Picture 1"/>
+                    <pic:cNvPicPr>
+                      <a:picLocks noChangeAspect="1"/>
+                    </pic:cNvPicPr>
+                  </pic:nvPicPr>
+                  <pic:blipFill>
+                    <a:blip r:embed="rId9"/>
+                    <a:srcRect t="87" r="30784" b="44017"/>
+                    <a:stretch>
+                      <a:fillRect/>
+                    </a:stretch>
+                  </pic:blipFill>
+                  <pic:spPr>
+                    <a:xfrm>
+                      <a:off x="0" y="0"/>
+                      <a:ext cx="5406390" cy="2383155"/>
+                    </a:xfrm>
+                    <a:prstGeom prst="rect">
+                      <a:avLst/>
+                    </a:prstGeom>
+                  </pic:spPr>
+                </pic:pic>
+              </a:graphicData>
+            </a:graphic>
+          </wp:inline>
+        </w:drawing>
+      </w:r>
+      <w:r>
+        <w:t xml:space="preserve">  </w:t>
       </w:r>
     </w:p>
     <w:p>
@@ -402,27 +643,86 @@
           <w:ilvl w:val="0"/>
           <w:numId w:val="1"/>
         </w:numPr>
-      </w:pPr>
-      <w:r>
-        <w:t xml:space="preserve">Configuration Properties-&gt; CUDA C/C++-&gt; Common-&gt; Additional Include Directories,               again add the CUDA </w:t>
-      </w:r>
-      <w:r>
-        <w:rPr>
-          <w:rFonts w:hint="eastAsia" w:eastAsia="宋体"/>
-          <w:lang w:val="en-US" w:eastAsia="zh-CN"/>
-        </w:rPr>
-        <w:t>samples directory</w:t>
-      </w:r>
-      <w:r>
-        <w:t xml:space="preserve"> just like in step </w:t>
-      </w:r>
-      <w:r>
-        <w:rPr>
-          <w:rFonts w:hint="eastAsia" w:eastAsia="宋体"/>
-          <w:lang w:val="en-US" w:eastAsia="zh-CN"/>
-        </w:rPr>
-        <w:t>6</w:t>
-      </w:r>
+        <w:ind w:left="720" w:leftChars="0" w:hanging="360" w:firstLineChars="0"/>
+      </w:pPr>
+      <w:r>
+        <w:rPr>
+          <w:rFonts w:hint="eastAsia" w:eastAsia="宋体"/>
+          <w:lang w:val="en-US" w:eastAsia="zh-CN"/>
+        </w:rPr>
+        <w:t xml:space="preserve">Go to </w:t>
+      </w:r>
+      <w:r>
+        <w:t>Configuration Properties-&gt; General-&gt; Configuration Type,     choose DLL if you want build a DLL file</w:t>
+      </w:r>
+      <w:r>
+        <w:rPr>
+          <w:rFonts w:hint="eastAsia" w:eastAsia="宋体"/>
+          <w:lang w:val="en-US" w:eastAsia="zh-CN"/>
+        </w:rPr>
+        <w:t>, or stay with .exe if you are coding in C/C++</w:t>
+      </w:r>
+    </w:p>
+    <w:p>
+      <w:pPr>
+        <w:pStyle w:val="5"/>
+        <w:numPr>
+          <w:numId w:val="0"/>
+        </w:numPr>
+        <w:ind w:left="360" w:leftChars="0"/>
+      </w:pPr>
+      <w:r>
+        <w:drawing>
+          <wp:inline distT="0" distB="0" distL="114300" distR="114300">
+            <wp:extent cx="5941060" cy="2212975"/>
+            <wp:effectExtent l="0" t="0" r="2540" b="15875"/>
+            <wp:docPr id="7" name="图片 3"/>
+            <wp:cNvGraphicFramePr>
+              <a:graphicFrameLocks xmlns:a="http://schemas.openxmlformats.org/drawingml/2006/main" noChangeAspect="1"/>
+            </wp:cNvGraphicFramePr>
+            <a:graphic xmlns:a="http://schemas.openxmlformats.org/drawingml/2006/main">
+              <a:graphicData uri="http://schemas.openxmlformats.org/drawingml/2006/picture">
+                <pic:pic xmlns:pic="http://schemas.openxmlformats.org/drawingml/2006/picture">
+                  <pic:nvPicPr>
+                    <pic:cNvPr id="7" name="图片 3"/>
+                    <pic:cNvPicPr>
+                      <a:picLocks noChangeAspect="1"/>
+                    </pic:cNvPicPr>
+                  </pic:nvPicPr>
+                  <pic:blipFill>
+                    <a:blip r:embed="rId10"/>
+                    <a:stretch>
+                      <a:fillRect/>
+                    </a:stretch>
+                  </pic:blipFill>
+                  <pic:spPr>
+                    <a:xfrm>
+                      <a:off x="0" y="0"/>
+                      <a:ext cx="5941060" cy="2212975"/>
+                    </a:xfrm>
+                    <a:prstGeom prst="rect">
+                      <a:avLst/>
+                    </a:prstGeom>
+                    <a:noFill/>
+                    <a:ln>
+                      <a:noFill/>
+                    </a:ln>
+                  </pic:spPr>
+                </pic:pic>
+              </a:graphicData>
+            </a:graphic>
+          </wp:inline>
+        </w:drawing>
+      </w:r>
+    </w:p>
+    <w:p>
+      <w:pPr>
+        <w:pStyle w:val="5"/>
+        <w:numPr>
+          <w:numId w:val="0"/>
+        </w:numPr>
+        <w:ind w:left="360" w:leftChars="0"/>
+      </w:pPr>
     </w:p>
     <w:p>
       <w:pPr>
@@ -431,9 +731,176 @@
           <w:ilvl w:val="0"/>
           <w:numId w:val="1"/>
         </w:numPr>
-      </w:pPr>
-      <w:r>
-        <w:t xml:space="preserve">Configuration Properties-&gt; Linker-&gt; General-&gt; Additional Library Directories,    add </w:t>
+        <w:ind w:left="720" w:leftChars="0" w:hanging="360" w:firstLineChars="0"/>
+        <w:rPr>
+          <w:rFonts w:hint="default" w:eastAsia="宋体"/>
+          <w:lang w:val="en-US" w:eastAsia="zh-CN"/>
+        </w:rPr>
+      </w:pPr>
+      <w:r>
+        <w:rPr>
+          <w:rFonts w:hint="eastAsia" w:eastAsia="宋体"/>
+          <w:lang w:val="en-US" w:eastAsia="zh-CN"/>
+        </w:rPr>
+        <w:t xml:space="preserve">Go to </w:t>
+      </w:r>
+      <w:r>
+        <w:t>Configuration Properties-&gt; VC++ Directories-&gt; Include Directories</w:t>
+      </w:r>
+      <w:r>
+        <w:rPr>
+          <w:rFonts w:hint="eastAsia" w:eastAsia="宋体"/>
+          <w:lang w:val="en-US" w:eastAsia="zh-CN"/>
+        </w:rPr>
+        <w:t>, add the CUDA example directory, use ; to separate directories</w:t>
+      </w:r>
+    </w:p>
+    <w:p>
+      <w:pPr>
+        <w:pStyle w:val="5"/>
+        <w:numPr>
+          <w:numId w:val="0"/>
+        </w:numPr>
+        <w:ind w:left="360" w:leftChars="0"/>
+        <w:rPr>
+          <w:rFonts w:hint="default" w:eastAsia="宋体"/>
+          <w:lang w:val="en-US" w:eastAsia="zh-CN"/>
+        </w:rPr>
+      </w:pPr>
+      <w:r>
+        <w:rPr>
+          <w:rFonts w:hint="eastAsia" w:eastAsia="宋体"/>
+          <w:color w:val="FF0000"/>
+          <w:lang w:val="en-US" w:eastAsia="zh-CN"/>
+        </w:rPr>
+        <w:t xml:space="preserve">Since CUDA 12, CUDA samples are not included during installation, you need to go to github </w:t>
+      </w:r>
+      <w:r>
+        <w:rPr>
+          <w:rFonts w:hint="eastAsia" w:eastAsia="宋体"/>
+          <w:color w:val="FF0000"/>
+          <w:lang w:val="en-US" w:eastAsia="zh-CN"/>
+        </w:rPr>
+        <w:fldChar w:fldCharType="begin"/>
+      </w:r>
+      <w:r>
+        <w:rPr>
+          <w:rFonts w:hint="eastAsia" w:eastAsia="宋体"/>
+          <w:color w:val="FF0000"/>
+          <w:lang w:val="en-US" w:eastAsia="zh-CN"/>
+        </w:rPr>
+        <w:instrText xml:space="preserve"> HYPERLINK "https://github.com/nvidia/cuda-samples" </w:instrText>
+      </w:r>
+      <w:r>
+        <w:rPr>
+          <w:rFonts w:hint="eastAsia" w:eastAsia="宋体"/>
+          <w:color w:val="FF0000"/>
+          <w:lang w:val="en-US" w:eastAsia="zh-CN"/>
+        </w:rPr>
+        <w:fldChar w:fldCharType="separate"/>
+      </w:r>
+      <w:r>
+        <w:rPr>
+          <w:rStyle w:val="4"/>
+          <w:rFonts w:hint="eastAsia" w:eastAsia="宋体"/>
+          <w:color w:val="FF0000"/>
+          <w:lang w:val="en-US" w:eastAsia="zh-CN"/>
+        </w:rPr>
+        <w:t>https://github.com/nvidia/cuda-samples</w:t>
+      </w:r>
+      <w:r>
+        <w:rPr>
+          <w:rFonts w:hint="eastAsia" w:eastAsia="宋体"/>
+          <w:color w:val="FF0000"/>
+          <w:lang w:val="en-US" w:eastAsia="zh-CN"/>
+        </w:rPr>
+        <w:fldChar w:fldCharType="end"/>
+      </w:r>
+      <w:r>
+        <w:rPr>
+          <w:rFonts w:hint="eastAsia" w:eastAsia="宋体"/>
+          <w:color w:val="FF0000"/>
+          <w:lang w:val="en-US" w:eastAsia="zh-CN"/>
+        </w:rPr>
+        <w:t xml:space="preserve"> to download it yourself. </w:t>
+      </w:r>
+    </w:p>
+    <w:p>
+      <w:pPr>
+        <w:pStyle w:val="5"/>
+        <w:numPr>
+          <w:numId w:val="0"/>
+        </w:numPr>
+        <w:ind w:left="360" w:leftChars="0"/>
+      </w:pPr>
+      <w:r>
+        <w:drawing>
+          <wp:inline distT="0" distB="0" distL="114300" distR="114300">
+            <wp:extent cx="5941060" cy="2212975"/>
+            <wp:effectExtent l="0" t="0" r="2540" b="15875"/>
+            <wp:docPr id="8" name="图片 4"/>
+            <wp:cNvGraphicFramePr>
+              <a:graphicFrameLocks xmlns:a="http://schemas.openxmlformats.org/drawingml/2006/main" noChangeAspect="1"/>
+            </wp:cNvGraphicFramePr>
+            <a:graphic xmlns:a="http://schemas.openxmlformats.org/drawingml/2006/main">
+              <a:graphicData uri="http://schemas.openxmlformats.org/drawingml/2006/picture">
+                <pic:pic xmlns:pic="http://schemas.openxmlformats.org/drawingml/2006/picture">
+                  <pic:nvPicPr>
+                    <pic:cNvPr id="8" name="图片 4"/>
+                    <pic:cNvPicPr>
+                      <a:picLocks noChangeAspect="1"/>
+                    </pic:cNvPicPr>
+                  </pic:nvPicPr>
+                  <pic:blipFill>
+                    <a:blip r:embed="rId11"/>
+                    <a:stretch>
+                      <a:fillRect/>
+                    </a:stretch>
+                  </pic:blipFill>
+                  <pic:spPr>
+                    <a:xfrm>
+                      <a:off x="0" y="0"/>
+                      <a:ext cx="5941060" cy="2212975"/>
+                    </a:xfrm>
+                    <a:prstGeom prst="rect">
+                      <a:avLst/>
+                    </a:prstGeom>
+                    <a:noFill/>
+                    <a:ln>
+                      <a:noFill/>
+                    </a:ln>
+                  </pic:spPr>
+                </pic:pic>
+              </a:graphicData>
+            </a:graphic>
+          </wp:inline>
+        </w:drawing>
+      </w:r>
+    </w:p>
+    <w:p>
+      <w:pPr>
+        <w:pStyle w:val="5"/>
+        <w:numPr>
+          <w:ilvl w:val="0"/>
+          <w:numId w:val="1"/>
+        </w:numPr>
+      </w:pPr>
+      <w:r>
+        <w:rPr>
+          <w:rFonts w:hint="eastAsia" w:eastAsia="宋体"/>
+          <w:lang w:val="en-US" w:eastAsia="zh-CN"/>
+        </w:rPr>
+        <w:t xml:space="preserve">Go to </w:t>
+      </w:r>
+      <w:r>
+        <w:t xml:space="preserve">Configuration Properties-&gt; Linker-&gt; General-&gt; Additional Library Directories,   </w:t>
+      </w:r>
+      <w:r>
+        <w:rPr>
+          <w:rFonts w:hint="eastAsia" w:eastAsia="宋体"/>
+          <w:lang w:val="en-US" w:eastAsia="zh-CN"/>
+        </w:rPr>
+        <w:t xml:space="preserve">check if </w:t>
       </w:r>
       <w:r>
         <w:rPr>
@@ -443,7 +910,66 @@
         <w:t xml:space="preserve">$(CudaToolkitLibDir) </w:t>
       </w:r>
       <w:r>
-        <w:t xml:space="preserve"> there, use ; to separate different items</w:t>
+        <w:rPr>
+          <w:rFonts w:hint="eastAsia" w:eastAsia="宋体"/>
+          <w:lang w:val="en-US" w:eastAsia="zh-CN"/>
+        </w:rPr>
+        <w:t>is there, if not, add it, use</w:t>
+      </w:r>
+      <w:r>
+        <w:t xml:space="preserve"> ; to separate different items</w:t>
+      </w:r>
+    </w:p>
+    <w:p>
+      <w:pPr>
+        <w:pStyle w:val="5"/>
+        <w:numPr>
+          <w:numId w:val="0"/>
+        </w:numPr>
+        <w:ind w:left="360" w:leftChars="0"/>
+      </w:pPr>
+      <w:r>
+        <w:drawing>
+          <wp:inline distT="0" distB="0" distL="114300" distR="114300">
+            <wp:extent cx="5941060" cy="2212975"/>
+            <wp:effectExtent l="0" t="0" r="2540" b="15875"/>
+            <wp:docPr id="9" name="图片 5"/>
+            <wp:cNvGraphicFramePr>
+              <a:graphicFrameLocks xmlns:a="http://schemas.openxmlformats.org/drawingml/2006/main" noChangeAspect="1"/>
+            </wp:cNvGraphicFramePr>
+            <a:graphic xmlns:a="http://schemas.openxmlformats.org/drawingml/2006/main">
+              <a:graphicData uri="http://schemas.openxmlformats.org/drawingml/2006/picture">
+                <pic:pic xmlns:pic="http://schemas.openxmlformats.org/drawingml/2006/picture">
+                  <pic:nvPicPr>
+                    <pic:cNvPr id="9" name="图片 5"/>
+                    <pic:cNvPicPr>
+                      <a:picLocks noChangeAspect="1"/>
+                    </pic:cNvPicPr>
+                  </pic:nvPicPr>
+                  <pic:blipFill>
+                    <a:blip r:embed="rId12"/>
+                    <a:stretch>
+                      <a:fillRect/>
+                    </a:stretch>
+                  </pic:blipFill>
+                  <pic:spPr>
+                    <a:xfrm>
+                      <a:off x="0" y="0"/>
+                      <a:ext cx="5941060" cy="2212975"/>
+                    </a:xfrm>
+                    <a:prstGeom prst="rect">
+                      <a:avLst/>
+                    </a:prstGeom>
+                    <a:noFill/>
+                    <a:ln>
+                      <a:noFill/>
+                    </a:ln>
+                  </pic:spPr>
+                </pic:pic>
+              </a:graphicData>
+            </a:graphic>
+          </wp:inline>
+        </w:drawing>
       </w:r>
     </w:p>
     <w:p>
@@ -455,6 +981,13 @@
         </w:numPr>
       </w:pPr>
       <w:r>
+        <w:rPr>
+          <w:rFonts w:hint="eastAsia" w:eastAsia="宋体"/>
+          <w:lang w:val="en-US" w:eastAsia="zh-CN"/>
+        </w:rPr>
+        <w:t xml:space="preserve">Go to </w:t>
+      </w:r>
+      <w:r>
         <w:t xml:space="preserve">Configuration Properties-&gt; Linker-&gt; Input-&gt; Additional Dependencies,   add </w:t>
       </w:r>
       <w:r>
@@ -472,10 +1005,18 @@
         <w:t>fft.lib</w:t>
       </w:r>
       <w:r>
-        <w:t xml:space="preserve"> there, use ; to separate different libraries.</w:t>
-      </w:r>
-      <w:bookmarkStart w:id="0" w:name="_GoBack"/>
-      <w:bookmarkEnd w:id="0"/>
+        <w:t xml:space="preserve"> there</w:t>
+      </w:r>
+      <w:r>
+        <w:rPr>
+          <w:rFonts w:hint="eastAsia" w:eastAsia="宋体"/>
+          <w:lang w:val="en-US" w:eastAsia="zh-CN"/>
+        </w:rPr>
+        <w:t xml:space="preserve"> if you will use cuda FFT functions</w:t>
+      </w:r>
+      <w:r>
+        <w:t>, use ; to separate different libraries.</w:t>
+      </w:r>
     </w:p>
     <w:p>
       <w:pPr>
@@ -501,6 +1042,18 @@
           <w:ilvl w:val="0"/>
           <w:numId w:val="1"/>
         </w:numPr>
+      </w:pPr>
+      <w:r>
+        <w:t>Sometimes Release has problems finding some CUDA functions, use Debug instead. Make sure you are choosing x64 for 64bit application and x86 for 32bit application. When building DLL files, use Build-&gt; build/rebuild solution, DO NOT use the local windows debugger as DLL can not directly execute as .exe files</w:t>
+      </w:r>
+    </w:p>
+    <w:p>
+      <w:pPr>
+        <w:pStyle w:val="5"/>
+        <w:numPr>
+          <w:numId w:val="0"/>
+        </w:numPr>
+        <w:ind w:left="360" w:leftChars="0"/>
       </w:pPr>
       <w:r>
         <w:drawing>
@@ -521,7 +1074,7 @@
                     </pic:cNvPicPr>
                   </pic:nvPicPr>
                   <pic:blipFill>
-                    <a:blip r:embed="rId9">
+                    <a:blip r:embed="rId13">
                       <a:extLst>
                         <a:ext uri="{28A0092B-C50C-407E-A947-70E740481C1C}">
                           <a14:useLocalDpi xmlns:a14="http://schemas.microsoft.com/office/drawing/2010/main" val="0"/>
@@ -553,27 +1106,542 @@
         </w:drawing>
       </w:r>
       <w:r>
-        <w:t xml:space="preserve">  Sometimes Release has problems finding some CUDA functions, use Debug instead. Make sure you are choosing x64 for 64bit application and x86 for 32bit application. When building DLL files, use Build-&gt; build/rebuild solution, DO NOT use the local windows debugger as DLL can not directly execute as .exe files</w:t>
+        <w:t xml:space="preserve">  </w:t>
       </w:r>
     </w:p>
     <w:p>
       <w:pPr>
         <w:ind w:left="360"/>
-      </w:pPr>
-      <w:r>
-        <w:t>The generated DLL files/exe files can be found in &lt;project folder&gt;/x64/Debug. You can use it in any 64bit/32bit application, depending on your choice of x64/x86 when building the DLL file. For example, you can use it in LabVIEW to call some external C functions for faster execution.</w:t>
-      </w:r>
-    </w:p>
-    <w:p/>
-    <w:p/>
-    <w:p>
-      <w:r>
-        <w:t xml:space="preserve">                                                                                                                                 ---------Shuaibin(Stephan) Chang</w:t>
-      </w:r>
-    </w:p>
-    <w:p>
-      <w:r>
-        <w:t xml:space="preserve">                                                                                                                                                        01/27/2020</w:t>
+        <w:rPr>
+          <w:rFonts w:hint="eastAsia" w:eastAsia="宋体"/>
+          <w:lang w:val="en-US" w:eastAsia="zh-CN"/>
+        </w:rPr>
+      </w:pPr>
+      <w:r>
+        <w:rPr>
+          <w:rFonts w:hint="eastAsia" w:eastAsia="宋体"/>
+          <w:lang w:val="en-US" w:eastAsia="zh-CN"/>
+        </w:rPr>
+        <w:t>T</w:t>
+      </w:r>
+      <w:r>
+        <w:t>he generated DLL</w:t>
+      </w:r>
+      <w:r>
+        <w:rPr>
+          <w:rFonts w:hint="eastAsia" w:eastAsia="宋体"/>
+          <w:lang w:val="en-US" w:eastAsia="zh-CN"/>
+        </w:rPr>
+        <w:t xml:space="preserve"> or .</w:t>
+      </w:r>
+      <w:r>
+        <w:t xml:space="preserve">exe file can be found in &lt;project folder&gt;/x64/Debug. </w:t>
+      </w:r>
+      <w:r>
+        <w:rPr>
+          <w:rFonts w:hint="eastAsia" w:eastAsia="宋体"/>
+          <w:lang w:val="en-US" w:eastAsia="zh-CN"/>
+        </w:rPr>
+        <w:t xml:space="preserve">If you are building DLL file, you can use it in other programming languages. </w:t>
+      </w:r>
+    </w:p>
+    <w:p>
+      <w:pPr>
+        <w:ind w:left="360"/>
+        <w:rPr>
+          <w:rFonts w:hint="eastAsia" w:eastAsia="宋体"/>
+          <w:lang w:val="en-US" w:eastAsia="zh-CN"/>
+        </w:rPr>
+      </w:pPr>
+      <w:r>
+        <w:t>For example, you can</w:t>
+      </w:r>
+      <w:r>
+        <w:rPr>
+          <w:rFonts w:hint="eastAsia" w:eastAsia="宋体"/>
+          <w:lang w:val="en-US" w:eastAsia="zh-CN"/>
+        </w:rPr>
+        <w:t xml:space="preserve"> load</w:t>
+      </w:r>
+      <w:r>
+        <w:t xml:space="preserve"> </w:t>
+      </w:r>
+      <w:r>
+        <w:rPr>
+          <w:rFonts w:hint="eastAsia" w:eastAsia="宋体"/>
+          <w:lang w:val="en-US" w:eastAsia="zh-CN"/>
+        </w:rPr>
+        <w:t>this DLL</w:t>
+      </w:r>
+      <w:r>
+        <w:t xml:space="preserve"> in LabVIEW to call some external C functions for faster execution.</w:t>
+      </w:r>
+      <w:r>
+        <w:rPr>
+          <w:rFonts w:hint="eastAsia" w:eastAsia="宋体"/>
+          <w:lang w:val="en-US" w:eastAsia="zh-CN"/>
+        </w:rPr>
+        <w:t xml:space="preserve"> </w:t>
+      </w:r>
+    </w:p>
+    <w:p>
+      <w:pPr>
+        <w:ind w:left="360"/>
+        <w:rPr>
+          <w:rFonts w:hint="default" w:eastAsia="宋体"/>
+          <w:lang w:val="en-US" w:eastAsia="zh-CN"/>
+        </w:rPr>
+      </w:pPr>
+      <w:r>
+        <w:rPr>
+          <w:rFonts w:hint="eastAsia" w:eastAsia="宋体"/>
+          <w:lang w:val="en-US" w:eastAsia="zh-CN"/>
+        </w:rPr>
+        <w:t xml:space="preserve">Make sure your labview is 64bit version if your DLL is for 64bit system, or vice versa. </w:t>
+      </w:r>
+      <w:r>
+        <w:rPr>
+          <w:rFonts w:hint="eastAsia" w:eastAsia="宋体"/>
+          <w:color w:val="FF0000"/>
+          <w:lang w:val="en-US" w:eastAsia="zh-CN"/>
+        </w:rPr>
+        <w:t>I found myself unable to build 32bit DLL or .exe file in visual studio, maybe it</w:t>
+      </w:r>
+      <w:r>
+        <w:rPr>
+          <w:rFonts w:hint="default" w:eastAsia="宋体"/>
+          <w:color w:val="FF0000"/>
+          <w:lang w:val="en-US" w:eastAsia="zh-CN"/>
+        </w:rPr>
+        <w:t>’</w:t>
+      </w:r>
+      <w:r>
+        <w:rPr>
+          <w:rFonts w:hint="eastAsia" w:eastAsia="宋体"/>
+          <w:color w:val="FF0000"/>
+          <w:lang w:val="en-US" w:eastAsia="zh-CN"/>
+        </w:rPr>
+        <w:t>s because I installed 64bit CUDA toolkit.</w:t>
+      </w:r>
+      <w:r>
+        <w:rPr>
+          <w:rFonts w:hint="eastAsia" w:eastAsia="宋体"/>
+          <w:lang w:val="en-US" w:eastAsia="zh-CN"/>
+        </w:rPr>
+        <w:t xml:space="preserve"> The following example of loading DLL function in Labview applies to C functions with or withnot CUDA configurations</w:t>
+      </w:r>
+    </w:p>
+    <w:p>
+      <w:pPr>
+        <w:numPr>
+          <w:ilvl w:val="0"/>
+          <w:numId w:val="2"/>
+        </w:numPr>
+        <w:ind w:left="360"/>
+        <w:rPr>
+          <w:rFonts w:hint="default" w:eastAsia="宋体"/>
+          <w:lang w:val="en-US" w:eastAsia="zh-CN"/>
+        </w:rPr>
+      </w:pPr>
+      <w:r>
+        <w:rPr>
+          <w:rFonts w:hint="eastAsia" w:eastAsia="宋体"/>
+          <w:lang w:val="en-US" w:eastAsia="zh-CN"/>
+        </w:rPr>
+        <w:t>Right click in the empty space of labview  VI, select 互联接口-&gt; 库于可执行程序-&gt; 调用库函数节点</w:t>
+      </w:r>
+      <w:r>
+        <w:drawing>
+          <wp:inline distT="0" distB="0" distL="114300" distR="114300">
+            <wp:extent cx="5685790" cy="2796540"/>
+            <wp:effectExtent l="0" t="0" r="10160" b="3810"/>
+            <wp:docPr id="11" name="图片 7"/>
+            <wp:cNvGraphicFramePr>
+              <a:graphicFrameLocks xmlns:a="http://schemas.openxmlformats.org/drawingml/2006/main" noChangeAspect="1"/>
+            </wp:cNvGraphicFramePr>
+            <a:graphic xmlns:a="http://schemas.openxmlformats.org/drawingml/2006/main">
+              <a:graphicData uri="http://schemas.openxmlformats.org/drawingml/2006/picture">
+                <pic:pic xmlns:pic="http://schemas.openxmlformats.org/drawingml/2006/picture">
+                  <pic:nvPicPr>
+                    <pic:cNvPr id="11" name="图片 7"/>
+                    <pic:cNvPicPr>
+                      <a:picLocks noChangeAspect="1"/>
+                    </pic:cNvPicPr>
+                  </pic:nvPicPr>
+                  <pic:blipFill>
+                    <a:blip r:embed="rId14"/>
+                    <a:srcRect l="24124" t="58060" r="30043"/>
+                    <a:stretch>
+                      <a:fillRect/>
+                    </a:stretch>
+                  </pic:blipFill>
+                  <pic:spPr>
+                    <a:xfrm>
+                      <a:off x="0" y="0"/>
+                      <a:ext cx="5685790" cy="2796540"/>
+                    </a:xfrm>
+                    <a:prstGeom prst="rect">
+                      <a:avLst/>
+                    </a:prstGeom>
+                    <a:noFill/>
+                    <a:ln>
+                      <a:noFill/>
+                    </a:ln>
+                  </pic:spPr>
+                </pic:pic>
+              </a:graphicData>
+            </a:graphic>
+          </wp:inline>
+        </w:drawing>
+      </w:r>
+    </w:p>
+    <w:p>
+      <w:pPr>
+        <w:numPr>
+          <w:ilvl w:val="0"/>
+          <w:numId w:val="2"/>
+        </w:numPr>
+        <w:ind w:left="360"/>
+        <w:rPr>
+          <w:rFonts w:hint="default" w:eastAsia="宋体"/>
+          <w:lang w:val="en-US" w:eastAsia="zh-CN"/>
+        </w:rPr>
+      </w:pPr>
+      <w:r>
+        <w:rPr>
+          <w:rFonts w:hint="eastAsia" w:eastAsia="宋体"/>
+          <w:lang w:val="en-US" w:eastAsia="zh-CN"/>
+        </w:rPr>
+        <w:t>Double click on 库函数，select the DLL file you just generated in 库名/路径，give it a function name</w:t>
+      </w:r>
+    </w:p>
+    <w:p>
+      <w:pPr>
+        <w:numPr>
+          <w:numId w:val="0"/>
+        </w:numPr>
+      </w:pPr>
+      <w:r>
+        <w:drawing>
+          <wp:inline distT="0" distB="0" distL="114300" distR="114300">
+            <wp:extent cx="1562100" cy="647700"/>
+            <wp:effectExtent l="0" t="0" r="0" b="0"/>
+            <wp:docPr id="16" name="图片 12"/>
+            <wp:cNvGraphicFramePr>
+              <a:graphicFrameLocks xmlns:a="http://schemas.openxmlformats.org/drawingml/2006/main" noChangeAspect="1"/>
+            </wp:cNvGraphicFramePr>
+            <a:graphic xmlns:a="http://schemas.openxmlformats.org/drawingml/2006/main">
+              <a:graphicData uri="http://schemas.openxmlformats.org/drawingml/2006/picture">
+                <pic:pic xmlns:pic="http://schemas.openxmlformats.org/drawingml/2006/picture">
+                  <pic:nvPicPr>
+                    <pic:cNvPr id="16" name="图片 12"/>
+                    <pic:cNvPicPr>
+                      <a:picLocks noChangeAspect="1"/>
+                    </pic:cNvPicPr>
+                  </pic:nvPicPr>
+                  <pic:blipFill>
+                    <a:blip r:embed="rId15"/>
+                    <a:srcRect l="53771" t="55601" r="37575" b="37722"/>
+                    <a:stretch>
+                      <a:fillRect/>
+                    </a:stretch>
+                  </pic:blipFill>
+                  <pic:spPr>
+                    <a:xfrm>
+                      <a:off x="0" y="0"/>
+                      <a:ext cx="1562100" cy="647700"/>
+                    </a:xfrm>
+                    <a:prstGeom prst="rect">
+                      <a:avLst/>
+                    </a:prstGeom>
+                    <a:noFill/>
+                    <a:ln>
+                      <a:noFill/>
+                    </a:ln>
+                  </pic:spPr>
+                </pic:pic>
+              </a:graphicData>
+            </a:graphic>
+          </wp:inline>
+        </w:drawing>
+      </w:r>
+    </w:p>
+    <w:p>
+      <w:pPr>
+        <w:numPr>
+          <w:numId w:val="0"/>
+        </w:numPr>
+        <w:rPr>
+          <w:rFonts w:hint="default" w:eastAsia="宋体"/>
+          <w:lang w:val="en-US" w:eastAsia="zh-CN"/>
+        </w:rPr>
+      </w:pPr>
+      <w:r>
+        <w:drawing>
+          <wp:inline distT="0" distB="0" distL="114300" distR="114300">
+            <wp:extent cx="5327015" cy="3619500"/>
+            <wp:effectExtent l="0" t="0" r="6985" b="0"/>
+            <wp:docPr id="13" name="图片 9"/>
+            <wp:cNvGraphicFramePr>
+              <a:graphicFrameLocks xmlns:a="http://schemas.openxmlformats.org/drawingml/2006/main" noChangeAspect="1"/>
+            </wp:cNvGraphicFramePr>
+            <a:graphic xmlns:a="http://schemas.openxmlformats.org/drawingml/2006/main">
+              <a:graphicData uri="http://schemas.openxmlformats.org/drawingml/2006/picture">
+                <pic:pic xmlns:pic="http://schemas.openxmlformats.org/drawingml/2006/picture">
+                  <pic:nvPicPr>
+                    <pic:cNvPr id="13" name="图片 9"/>
+                    <pic:cNvPicPr>
+                      <a:picLocks noChangeAspect="1"/>
+                    </pic:cNvPicPr>
+                  </pic:nvPicPr>
+                  <pic:blipFill>
+                    <a:blip r:embed="rId16"/>
+                    <a:stretch>
+                      <a:fillRect/>
+                    </a:stretch>
+                  </pic:blipFill>
+                  <pic:spPr>
+                    <a:xfrm>
+                      <a:off x="0" y="0"/>
+                      <a:ext cx="5327015" cy="3619500"/>
+                    </a:xfrm>
+                    <a:prstGeom prst="rect">
+                      <a:avLst/>
+                    </a:prstGeom>
+                    <a:noFill/>
+                    <a:ln>
+                      <a:noFill/>
+                    </a:ln>
+                  </pic:spPr>
+                </pic:pic>
+              </a:graphicData>
+            </a:graphic>
+          </wp:inline>
+        </w:drawing>
+      </w:r>
+    </w:p>
+    <w:p>
+      <w:pPr>
+        <w:numPr>
+          <w:numId w:val="0"/>
+        </w:numPr>
+        <w:rPr>
+          <w:rFonts w:hint="default" w:eastAsia="宋体"/>
+          <w:lang w:val="en-US" w:eastAsia="zh-CN"/>
+        </w:rPr>
+      </w:pPr>
+    </w:p>
+    <w:p>
+      <w:pPr>
+        <w:numPr>
+          <w:ilvl w:val="0"/>
+          <w:numId w:val="2"/>
+        </w:numPr>
+        <w:ind w:left="360" w:leftChars="0" w:firstLine="0" w:firstLineChars="0"/>
+      </w:pPr>
+      <w:r>
+        <w:rPr>
+          <w:rFonts w:hint="eastAsia" w:eastAsia="宋体"/>
+          <w:lang w:val="en-US" w:eastAsia="zh-CN"/>
+        </w:rPr>
+        <w:t xml:space="preserve">In the parameter panel, define the return and parameters as you did in the C code , if the parameter definition in Labview is inconsistent with C code , the calling will fail </w:t>
+      </w:r>
+      <w:r>
+        <w:drawing>
+          <wp:inline distT="0" distB="0" distL="114300" distR="114300">
+            <wp:extent cx="5939155" cy="4035425"/>
+            <wp:effectExtent l="0" t="0" r="4445" b="3175"/>
+            <wp:docPr id="14" name="图片 10"/>
+            <wp:cNvGraphicFramePr>
+              <a:graphicFrameLocks xmlns:a="http://schemas.openxmlformats.org/drawingml/2006/main" noChangeAspect="1"/>
+            </wp:cNvGraphicFramePr>
+            <a:graphic xmlns:a="http://schemas.openxmlformats.org/drawingml/2006/main">
+              <a:graphicData uri="http://schemas.openxmlformats.org/drawingml/2006/picture">
+                <pic:pic xmlns:pic="http://schemas.openxmlformats.org/drawingml/2006/picture">
+                  <pic:nvPicPr>
+                    <pic:cNvPr id="14" name="图片 10"/>
+                    <pic:cNvPicPr>
+                      <a:picLocks noChangeAspect="1"/>
+                    </pic:cNvPicPr>
+                  </pic:nvPicPr>
+                  <pic:blipFill>
+                    <a:blip r:embed="rId17"/>
+                    <a:stretch>
+                      <a:fillRect/>
+                    </a:stretch>
+                  </pic:blipFill>
+                  <pic:spPr>
+                    <a:xfrm>
+                      <a:off x="0" y="0"/>
+                      <a:ext cx="5939155" cy="4035425"/>
+                    </a:xfrm>
+                    <a:prstGeom prst="rect">
+                      <a:avLst/>
+                    </a:prstGeom>
+                    <a:noFill/>
+                    <a:ln>
+                      <a:noFill/>
+                    </a:ln>
+                  </pic:spPr>
+                </pic:pic>
+              </a:graphicData>
+            </a:graphic>
+          </wp:inline>
+        </w:drawing>
+      </w:r>
+      <w:r>
+        <w:t xml:space="preserve">      </w:t>
+      </w:r>
+    </w:p>
+    <w:p>
+      <w:pPr>
+        <w:numPr>
+          <w:ilvl w:val="0"/>
+          <w:numId w:val="2"/>
+        </w:numPr>
+        <w:ind w:left="360" w:leftChars="0" w:firstLine="0" w:firstLineChars="0"/>
+      </w:pPr>
+      <w:r>
+        <w:rPr>
+          <w:rFonts w:hint="eastAsia" w:eastAsia="宋体"/>
+          <w:lang w:val="en-US" w:eastAsia="zh-CN"/>
+        </w:rPr>
+        <w:t xml:space="preserve">After that , you can successfully call C functions in Labview </w:t>
+      </w:r>
+      <w:r>
+        <w:drawing>
+          <wp:inline distT="0" distB="0" distL="114300" distR="114300">
+            <wp:extent cx="2790190" cy="1120140"/>
+            <wp:effectExtent l="0" t="0" r="0" b="0"/>
+            <wp:docPr id="15" name="图片 11"/>
+            <wp:cNvGraphicFramePr>
+              <a:graphicFrameLocks xmlns:a="http://schemas.openxmlformats.org/drawingml/2006/main" noChangeAspect="1"/>
+            </wp:cNvGraphicFramePr>
+            <a:graphic xmlns:a="http://schemas.openxmlformats.org/drawingml/2006/main">
+              <a:graphicData uri="http://schemas.openxmlformats.org/drawingml/2006/picture">
+                <pic:pic xmlns:pic="http://schemas.openxmlformats.org/drawingml/2006/picture">
+                  <pic:nvPicPr>
+                    <pic:cNvPr id="15" name="图片 11"/>
+                    <pic:cNvPicPr>
+                      <a:picLocks noChangeAspect="1"/>
+                    </pic:cNvPicPr>
+                  </pic:nvPicPr>
+                  <pic:blipFill>
+                    <a:blip r:embed="rId18"/>
+                    <a:srcRect l="34380" t="44285" r="54562" b="47455"/>
+                    <a:stretch>
+                      <a:fillRect/>
+                    </a:stretch>
+                  </pic:blipFill>
+                  <pic:spPr>
+                    <a:xfrm>
+                      <a:off x="0" y="0"/>
+                      <a:ext cx="2790190" cy="1120140"/>
+                    </a:xfrm>
+                    <a:prstGeom prst="rect">
+                      <a:avLst/>
+                    </a:prstGeom>
+                    <a:noFill/>
+                    <a:ln>
+                      <a:noFill/>
+                    </a:ln>
+                  </pic:spPr>
+                </pic:pic>
+              </a:graphicData>
+            </a:graphic>
+          </wp:inline>
+        </w:drawing>
+      </w:r>
+      <w:r>
+        <w:t xml:space="preserve">   </w:t>
+      </w:r>
+    </w:p>
+    <w:p>
+      <w:pPr>
+        <w:rPr>
+          <w:rFonts w:hint="eastAsia" w:eastAsia="宋体"/>
+          <w:lang w:val="en-US" w:eastAsia="zh-CN"/>
+        </w:rPr>
+      </w:pPr>
+      <w:r>
+        <w:rPr>
+          <w:rFonts w:hint="eastAsia" w:eastAsia="宋体"/>
+          <w:lang w:val="en-US" w:eastAsia="zh-CN"/>
+        </w:rPr>
+        <w:t xml:space="preserve">Note: for those C functions not using CUDA, and do not go through the CUDA configuration as we did in step 2,5,6,7, you can load the DLL in Python as well using ctypes, examples can be found online. But if you do use CUDA in the C code, I found it hard to call the DLL file in Python, it throws </w:t>
+      </w:r>
+      <w:r>
+        <w:rPr>
+          <w:rFonts w:hint="default" w:eastAsia="宋体"/>
+          <w:lang w:val="en-US" w:eastAsia="zh-CN"/>
+        </w:rPr>
+        <w:t>“</w:t>
+      </w:r>
+      <w:r>
+        <w:rPr>
+          <w:rFonts w:hint="eastAsia" w:eastAsia="宋体"/>
+          <w:lang w:val="en-US" w:eastAsia="zh-CN"/>
+        </w:rPr>
+        <w:t>one of its dependence not found</w:t>
+      </w:r>
+      <w:r>
+        <w:rPr>
+          <w:rFonts w:hint="default" w:eastAsia="宋体"/>
+          <w:lang w:val="en-US" w:eastAsia="zh-CN"/>
+        </w:rPr>
+        <w:t>”</w:t>
+      </w:r>
+      <w:r>
+        <w:rPr>
+          <w:rFonts w:hint="eastAsia" w:eastAsia="宋体"/>
+          <w:lang w:val="en-US" w:eastAsia="zh-CN"/>
+        </w:rPr>
+        <w:t xml:space="preserve"> error when loading DLL in python. So for those who want to use CUDA in python, I recommend using cupy module, which is an interface wrapped for doing GPU computation in python</w:t>
+      </w:r>
+      <w:bookmarkStart w:id="0" w:name="_GoBack"/>
+      <w:bookmarkEnd w:id="0"/>
+    </w:p>
+    <w:p>
+      <w:r>
+        <w:t xml:space="preserve">                                                                                                           ---------Shuaibin(Stephan) Chang</w:t>
+      </w:r>
+    </w:p>
+    <w:p>
+      <w:pPr>
+        <w:rPr>
+          <w:rFonts w:hint="eastAsia" w:eastAsia="宋体"/>
+          <w:lang w:val="en-US" w:eastAsia="zh-CN"/>
+        </w:rPr>
+      </w:pPr>
+      <w:r>
+        <w:t xml:space="preserve">                                                                                                                                            </w:t>
+      </w:r>
+      <w:r>
+        <w:rPr>
+          <w:rFonts w:hint="eastAsia" w:eastAsia="宋体"/>
+          <w:lang w:val="en-US" w:eastAsia="zh-CN"/>
+        </w:rPr>
+        <w:tab/>
+        <w:t xml:space="preserve">  </w:t>
+      </w:r>
+      <w:r>
+        <w:t xml:space="preserve">            01/27/2020</w:t>
+      </w:r>
+    </w:p>
+    <w:p>
+      <w:pPr>
+        <w:ind w:left="6480" w:leftChars="0" w:firstLine="0" w:firstLineChars="0"/>
+        <w:rPr>
+          <w:rFonts w:hint="default" w:eastAsia="宋体"/>
+          <w:lang w:val="en-US" w:eastAsia="zh-CN"/>
+        </w:rPr>
+      </w:pPr>
+      <w:r>
+        <w:rPr>
+          <w:rFonts w:hint="eastAsia" w:eastAsia="宋体"/>
+          <w:lang w:val="en-US" w:eastAsia="zh-CN"/>
+        </w:rPr>
+        <w:t>Updated on 01/10/2024</w:t>
       </w:r>
     </w:p>
     <w:sectPr>
@@ -639,6 +1707,18 @@
 <file path=word/numbering.xml><?xml version="1.0" encoding="utf-8"?>
 <w:numbering xmlns:wpc="http://schemas.microsoft.com/office/word/2010/wordprocessingCanvas" xmlns:mc="http://schemas.openxmlformats.org/markup-compatibility/2006" xmlns:o="urn:schemas-microsoft-com:office:office" xmlns:r="http://schemas.openxmlformats.org/officeDocument/2006/relationships" xmlns:m="http://schemas.openxmlformats.org/officeDocument/2006/math" xmlns:v="urn:schemas-microsoft-com:vml" xmlns:wp14="http://schemas.microsoft.com/office/word/2010/wordprocessingDrawing" xmlns:wp="http://schemas.openxmlformats.org/drawingml/2006/wordprocessingDrawing" xmlns:w10="urn:schemas-microsoft-com:office:word" xmlns:w="http://schemas.openxmlformats.org/wordprocessingml/2006/main" xmlns:w14="http://schemas.microsoft.com/office/word/2010/wordml" xmlns:wpg="http://schemas.microsoft.com/office/word/2010/wordprocessingGroup" xmlns:wpi="http://schemas.microsoft.com/office/word/2010/wordprocessingInk" xmlns:wne="http://schemas.microsoft.com/office/word/2006/wordml" xmlns:wps="http://schemas.microsoft.com/office/word/2010/wordprocessingShape" xmlns:wpsCustomData="http://www.wps.cn/officeDocument/2013/wpsCustomData" mc:Ignorable="w14 wp14">
   <w:abstractNum w:abstractNumId="0">
+    <w:nsid w:val="0D9A639A"/>
+    <w:multiLevelType w:val="singleLevel"/>
+    <w:tmpl w:val="0D9A639A"/>
+    <w:lvl w:ilvl="0" w:tentative="0">
+      <w:start w:val="1"/>
+      <w:numFmt w:val="decimal"/>
+      <w:suff w:val="space"/>
+      <w:lvlText w:val="%1."/>
+      <w:lvlJc w:val="left"/>
+    </w:lvl>
+  </w:abstractNum>
+  <w:abstractNum w:abstractNumId="1">
     <w:nsid w:val="6B491575"/>
     <w:multiLevelType w:val="multilevel"/>
     <w:tmpl w:val="6B491575"/>
@@ -725,6 +1805,9 @@
     </w:lvl>
   </w:abstractNum>
   <w:num w:numId="1">
+    <w:abstractNumId w:val="1"/>
+  </w:num>
+  <w:num w:numId="2">
     <w:abstractNumId w:val="0"/>
   </w:num>
 </w:numbering>
@@ -806,7 +1889,7 @@
     <w:lsdException w:qFormat="1" w:unhideWhenUsed="0" w:uiPriority="10" w:semiHidden="0" w:name="Title"/>
     <w:lsdException w:uiPriority="99" w:name="Closing"/>
     <w:lsdException w:uiPriority="99" w:name="Signature"/>
-    <w:lsdException w:uiPriority="1" w:name="Default Paragraph Font"/>
+    <w:lsdException w:qFormat="1" w:uiPriority="1" w:name="Default Paragraph Font"/>
     <w:lsdException w:uiPriority="99" w:name="Body Text"/>
     <w:lsdException w:uiPriority="99" w:name="Body Text Indent"/>
     <w:lsdException w:uiPriority="99" w:name="List Continue"/>
@@ -826,7 +1909,7 @@
     <w:lsdException w:uiPriority="99" w:name="Body Text Indent 2"/>
     <w:lsdException w:uiPriority="99" w:name="Body Text Indent 3"/>
     <w:lsdException w:uiPriority="99" w:name="Block Text"/>
-    <w:lsdException w:uiPriority="99" w:name="Hyperlink"/>
+    <w:lsdException w:qFormat="1" w:uiPriority="99" w:name="Hyperlink"/>
     <w:lsdException w:uiPriority="99" w:name="FollowedHyperlink"/>
     <w:lsdException w:qFormat="1" w:unhideWhenUsed="0" w:uiPriority="22" w:semiHidden="0" w:name="Strong"/>
     <w:lsdException w:qFormat="1" w:unhideWhenUsed="0" w:uiPriority="20" w:semiHidden="0" w:name="Emphasis"/>
@@ -844,7 +1927,7 @@
     <w:lsdException w:uiPriority="99" w:name="HTML Sample"/>
     <w:lsdException w:uiPriority="99" w:name="HTML Typewriter"/>
     <w:lsdException w:uiPriority="99" w:name="HTML Variable"/>
-    <w:lsdException w:uiPriority="99" w:name="Normal Table"/>
+    <w:lsdException w:qFormat="1" w:uiPriority="99" w:name="Normal Table"/>
     <w:lsdException w:uiPriority="99" w:name="annotation subject"/>
     <w:lsdException w:uiPriority="99" w:name="Table Simple 1"/>
     <w:lsdException w:uiPriority="99" w:name="Table Simple 2"/>
@@ -1009,12 +2092,14 @@
     <w:name w:val="Default Paragraph Font"/>
     <w:semiHidden/>
     <w:unhideWhenUsed/>
+    <w:qFormat/>
     <w:uiPriority w:val="1"/>
   </w:style>
   <w:style w:type="table" w:default="1" w:styleId="2">
     <w:name w:val="Normal Table"/>
     <w:semiHidden/>
     <w:unhideWhenUsed/>
+    <w:qFormat/>
     <w:uiPriority w:val="99"/>
     <w:tblPr>
       <w:tblCellMar>
@@ -1030,6 +2115,7 @@
     <w:basedOn w:val="3"/>
     <w:semiHidden/>
     <w:unhideWhenUsed/>
+    <w:qFormat/>
     <w:uiPriority w:val="99"/>
     <w:rPr>
       <w:color w:val="0000FF"/>

</xml_diff>